<commit_message>
New Layout that doesn't suck
</commit_message>
<xml_diff>
--- a/files/MSISOM resume 2016.docx
+++ b/files/MSISOM resume 2016.docx
@@ -8,7 +8,7 @@
         <w:jc w:val="center"/>
         <w:rPr>
           <w:b/>
-          <w:sz w:val="32"/>
+          <w:sz w:val="36"/>
           <w:szCs w:val="28"/>
         </w:rPr>
       </w:pPr>
@@ -257,7 +257,7 @@
                     </pic:cNvPicPr>
                   </pic:nvPicPr>
                   <pic:blipFill>
-                    <a:blip r:embed="rId8" cstate="print">
+                    <a:blip r:embed="rId6" cstate="print">
                       <a:extLst>
                         <a:ext uri="{28A0092B-C50C-407E-A947-70E740481C1C}">
                           <a14:useLocalDpi xmlns:a14="http://schemas.microsoft.com/office/drawing/2010/main" val="0"/>
@@ -327,7 +327,7 @@
                     </pic:cNvPicPr>
                   </pic:nvPicPr>
                   <pic:blipFill>
-                    <a:blip r:embed="rId9" cstate="print">
+                    <a:blip r:embed="rId7" cstate="print">
                       <a:extLst>
                         <a:ext uri="{28A0092B-C50C-407E-A947-70E740481C1C}">
                           <a14:useLocalDpi xmlns:a14="http://schemas.microsoft.com/office/drawing/2010/main" val="0"/>
@@ -394,7 +394,7 @@
                     </pic:cNvPicPr>
                   </pic:nvPicPr>
                   <pic:blipFill>
-                    <a:blip r:embed="rId10" cstate="print">
+                    <a:blip r:embed="rId8" cstate="print">
                       <a:extLst>
                         <a:ext uri="{28A0092B-C50C-407E-A947-70E740481C1C}">
                           <a14:useLocalDpi xmlns:a14="http://schemas.microsoft.com/office/drawing/2010/main" val="0"/>
@@ -461,7 +461,7 @@
                     </pic:cNvPicPr>
                   </pic:nvPicPr>
                   <pic:blipFill>
-                    <a:blip r:embed="rId11" cstate="print">
+                    <a:blip r:embed="rId9" cstate="print">
                       <a:extLst>
                         <a:ext uri="{28A0092B-C50C-407E-A947-70E740481C1C}">
                           <a14:useLocalDpi xmlns:a14="http://schemas.microsoft.com/office/drawing/2010/main" val="0"/>
@@ -504,15 +504,7 @@
           <w:sz w:val="36"/>
           <w:szCs w:val="28"/>
         </w:rPr>
-        <w:t>L</w:t>
-      </w:r>
-      <w:r>
-        <w:rPr>
-          <w:b/>
-          <w:sz w:val="32"/>
-          <w:szCs w:val="28"/>
-        </w:rPr>
-        <w:t>auren N. Slyman</w:t>
+        <w:t>Lauren N. Slyman</w:t>
       </w:r>
     </w:p>
     <w:p>
@@ -597,7 +589,7 @@
       <w:r>
         <w:t xml:space="preserve"> </w:t>
       </w:r>
-      <w:hyperlink r:id="rId12" w:history="1">
+      <w:hyperlink r:id="rId10" w:history="1">
         <w:r>
           <w:rPr>
             <w:rStyle w:val="Hyperlink"/>
@@ -768,6 +760,22 @@
         <w:ind w:left="1080"/>
       </w:pPr>
       <w:r>
+        <w:rPr>
+          <w:rStyle w:val="OrgName"/>
+          <w:b w:val="0"/>
+          <w:caps w:val="0"/>
+        </w:rPr>
+        <w:t xml:space="preserve">Relevant </w:t>
+      </w:r>
+      <w:r>
+        <w:rPr>
+          <w:rStyle w:val="OrgName"/>
+          <w:b w:val="0"/>
+          <w:caps w:val="0"/>
+        </w:rPr>
+        <w:t xml:space="preserve">Coursework: </w:t>
+      </w:r>
+      <w:r>
         <w:t xml:space="preserve">Managerial Operations Analysis, Computing in the Business Environment, </w:t>
       </w:r>
       <w:r>
@@ -778,9 +786,6 @@
       </w:r>
       <w:r>
         <w:t>Advanced Business Systems Design and Development</w:t>
-      </w:r>
-      <w:r>
-        <w:t>, Finance</w:t>
       </w:r>
     </w:p>
     <w:p>
@@ -821,14 +826,12 @@
         </w:rPr>
         <w:tab/>
       </w:r>
-      <w:proofErr w:type="spellStart"/>
       <w:r>
         <w:rPr>
           <w:rStyle w:val="OrgName"/>
         </w:rPr>
         <w:t>JACKSONVILLE</w:t>
       </w:r>
-      <w:proofErr w:type="spellEnd"/>
       <w:r>
         <w:rPr>
           <w:rStyle w:val="OrgName"/>
@@ -878,27 +881,16 @@
         <w:ind w:left="1080"/>
       </w:pPr>
       <w:r>
-        <w:t xml:space="preserve">GPA: 3.8; </w:t>
-      </w:r>
-      <w:r>
-        <w:t xml:space="preserve">Introduction to Information Systems, </w:t>
-      </w:r>
-      <w:r>
-        <w:t>Business</w:t>
-      </w:r>
-      <w:r>
-        <w:t xml:space="preserve"> </w:t>
-      </w:r>
-      <w:bookmarkStart w:id="0" w:name="_GoBack"/>
-      <w:bookmarkEnd w:id="0"/>
-      <w:r>
-        <w:t>Calculus</w:t>
-      </w:r>
-      <w:r>
-        <w:t>,</w:t>
-      </w:r>
-      <w:r>
-        <w:t xml:space="preserve"> Public Speaking, Accounting, Economics</w:t>
+        <w:t xml:space="preserve">GPA: 3.8, </w:t>
+      </w:r>
+      <w:r>
+        <w:t xml:space="preserve">Relevant </w:t>
+      </w:r>
+      <w:r>
+        <w:t xml:space="preserve">Coursework: </w:t>
+      </w:r>
+      <w:r>
+        <w:t>Introduction to Information Systems, Calculus for Business, Marketing, Fundamentals of Public Speaking, Accounting, Economics</w:t>
       </w:r>
     </w:p>
     <w:p>
@@ -927,7 +919,7 @@
         </w:rPr>
         <w:sectPr>
           <w:pgSz w:w="12240" w:h="15840"/>
-          <w:pgMar w:top="720" w:right="720" w:bottom="720" w:left="720" w:header="144" w:footer="144" w:gutter="0"/>
+          <w:pgMar w:top="720" w:right="720" w:bottom="720" w:left="720" w:header="720" w:footer="720" w:gutter="0"/>
           <w:cols w:space="720"/>
           <w:docGrid w:linePitch="360"/>
         </w:sectPr>
@@ -1024,15 +1016,7 @@
         <w:t>Windows 7</w:t>
       </w:r>
       <w:r>
-        <w:t xml:space="preserve">, </w:t>
-      </w:r>
-      <w:proofErr w:type="spellStart"/>
-      <w:r>
-        <w:t>Xcode</w:t>
-      </w:r>
-      <w:proofErr w:type="spellEnd"/>
-      <w:r>
-        <w:t>, Sketch</w:t>
+        <w:t>, Xcode, Sketch</w:t>
       </w:r>
     </w:p>
     <w:p>
@@ -1059,7 +1043,6 @@
         </w:rPr>
         <w:t xml:space="preserve">: </w:t>
       </w:r>
-      <w:proofErr w:type="spellStart"/>
       <w:r>
         <w:rPr>
           <w:b/>
@@ -1067,7 +1050,6 @@
         </w:rPr>
         <w:t>SwampHacks</w:t>
       </w:r>
-      <w:proofErr w:type="spellEnd"/>
       <w:r>
         <w:t xml:space="preserve">, </w:t>
       </w:r>
@@ -1081,7 +1063,6 @@
       <w:r>
         <w:t xml:space="preserve"> </w:t>
       </w:r>
-      <w:proofErr w:type="spellStart"/>
       <w:r>
         <w:rPr>
           <w:b/>
@@ -1089,7 +1070,6 @@
         </w:rPr>
         <w:t>FloridaTechHacks</w:t>
       </w:r>
-      <w:proofErr w:type="spellEnd"/>
       <w:r>
         <w:rPr>
           <w:b/>
@@ -1103,7 +1083,6 @@
       <w:r>
         <w:t xml:space="preserve">, </w:t>
       </w:r>
-      <w:proofErr w:type="spellStart"/>
       <w:r>
         <w:rPr>
           <w:b/>
@@ -1111,7 +1090,6 @@
         </w:rPr>
         <w:t>SlashHack</w:t>
       </w:r>
-      <w:proofErr w:type="spellEnd"/>
       <w:r>
         <w:t xml:space="preserve">, </w:t>
       </w:r>
@@ -1180,14 +1158,12 @@
       <w:r>
         <w:t xml:space="preserve"> App: </w:t>
       </w:r>
-      <w:proofErr w:type="spellStart"/>
       <w:r>
         <w:rPr>
           <w:b/>
         </w:rPr>
         <w:t>Hiddle</w:t>
       </w:r>
-      <w:proofErr w:type="spellEnd"/>
       <w:r>
         <w:t>,</w:t>
       </w:r>
@@ -1578,15 +1554,7 @@
         <w:t>Evaluated data analytics for multi-million</w:t>
       </w:r>
       <w:r>
-        <w:t xml:space="preserve"> </w:t>
-      </w:r>
-      <w:proofErr w:type="gramStart"/>
-      <w:r>
-        <w:t>dollar</w:t>
-      </w:r>
-      <w:proofErr w:type="gramEnd"/>
-      <w:r>
-        <w:t xml:space="preserve">, internationally </w:t>
+        <w:t xml:space="preserve"> dollar, internationally </w:t>
       </w:r>
       <w:r>
         <w:t>public insurance corporation. Assumed active role in all aspects of the business analyst role and systems operations including industry analysis, financial analysis, technical evaluation, and project management.</w:t>
@@ -1886,140 +1854,74 @@
           <w:b/>
           <w:bCs/>
         </w:rPr>
-        <w:t>Tech/</w:t>
+        <w:t>Membership Coordinator</w:t>
+      </w:r>
+      <w:r>
+        <w:rPr>
+          <w:b/>
+        </w:rPr>
+        <w:t>/</w:t>
+      </w:r>
+      <w:r>
+        <w:rPr>
+          <w:b/>
+        </w:rPr>
+        <w:t>WebDev/</w:t>
+      </w:r>
+      <w:r>
+        <w:rPr>
+          <w:b/>
+        </w:rPr>
+        <w:t xml:space="preserve">Tech Blog-Writer/Editor </w:t>
+      </w:r>
+      <w:r>
+        <w:rPr>
+          <w:b/>
+        </w:rPr>
+        <w:t>(</w:t>
       </w:r>
       <w:r>
         <w:rPr>
           <w:b/>
           <w:bCs/>
         </w:rPr>
+        <w:t>GatorTech</w:t>
+      </w:r>
+      <w:r>
+        <w:rPr>
+          <w:b/>
+          <w:bCs/>
+        </w:rPr>
+        <w:t>- medium.com/gatortech</w:t>
+      </w:r>
+      <w:r>
+        <w:rPr>
+          <w:b/>
+          <w:bCs/>
+        </w:rPr>
+        <w:t>)</w:t>
+      </w:r>
+      <w:r>
         <w:t xml:space="preserve"> </w:t>
       </w:r>
       <w:r>
         <w:rPr>
           <w:b/>
+        </w:rPr>
+        <w:t xml:space="preserve">| </w:t>
+      </w:r>
+      <w:r>
+        <w:rPr>
+          <w:b/>
           <w:bCs/>
         </w:rPr>
-        <w:t xml:space="preserve">Membership </w:t>
-      </w:r>
-      <w:r>
-        <w:rPr>
-          <w:b/>
-          <w:bCs/>
-        </w:rPr>
-        <w:t>Coordinator</w:t>
-      </w:r>
-      <w:r>
-        <w:rPr>
-          <w:b/>
-        </w:rPr>
-        <w:t>/</w:t>
-      </w:r>
-      <w:proofErr w:type="spellStart"/>
-      <w:r>
-        <w:rPr>
-          <w:b/>
-        </w:rPr>
-        <w:t>WebDev</w:t>
-      </w:r>
-      <w:proofErr w:type="spellEnd"/>
-      <w:r>
-        <w:rPr>
-          <w:b/>
-        </w:rPr>
-        <w:t>/</w:t>
-      </w:r>
-      <w:r>
-        <w:rPr>
-          <w:b/>
-        </w:rPr>
-        <w:t xml:space="preserve">Tech Blog-Writer/Editor </w:t>
-      </w:r>
-      <w:r>
-        <w:rPr>
-          <w:b/>
-        </w:rPr>
-        <w:t>(</w:t>
-      </w:r>
-      <w:proofErr w:type="spellStart"/>
-      <w:r>
-        <w:rPr>
-          <w:b/>
-          <w:bCs/>
-        </w:rPr>
-        <w:t>GatorTech</w:t>
-      </w:r>
-      <w:proofErr w:type="spellEnd"/>
-      <w:r>
-        <w:rPr>
-          <w:b/>
-          <w:bCs/>
-        </w:rPr>
-        <w:t>- medium.com/</w:t>
-      </w:r>
-      <w:proofErr w:type="spellStart"/>
-      <w:r>
-        <w:rPr>
-          <w:b/>
-          <w:bCs/>
-        </w:rPr>
-        <w:t>gatortech</w:t>
-      </w:r>
-      <w:proofErr w:type="spellEnd"/>
-      <w:r>
-        <w:rPr>
-          <w:b/>
-          <w:bCs/>
-        </w:rPr>
-        <w:t>)</w:t>
-      </w:r>
-      <w:r>
-        <w:t xml:space="preserve"> </w:t>
-      </w:r>
-      <w:r>
-        <w:rPr>
-          <w:b/>
-        </w:rPr>
-        <w:t xml:space="preserve">| </w:t>
-      </w:r>
-      <w:r>
-        <w:rPr>
-          <w:b/>
-        </w:rPr>
-        <w:t xml:space="preserve">SSS- Songwriting Exec | </w:t>
-      </w:r>
-      <w:r>
-        <w:rPr>
-          <w:b/>
-        </w:rPr>
-        <w:t>Gator Robotics</w:t>
-      </w:r>
-      <w:r>
-        <w:rPr>
-          <w:b/>
-        </w:rPr>
-        <w:t xml:space="preserve">- PR Board | </w:t>
-      </w:r>
-      <w:r>
-        <w:rPr>
-          <w:b/>
-          <w:bCs/>
-        </w:rPr>
         <w:t>Additional Involvement</w:t>
       </w:r>
       <w:r>
         <w:t xml:space="preserve">: </w:t>
       </w:r>
       <w:r>
-        <w:t xml:space="preserve">UF </w:t>
-      </w:r>
-      <w:proofErr w:type="spellStart"/>
-      <w:r>
-        <w:t>BarCamp</w:t>
-      </w:r>
-      <w:proofErr w:type="spellEnd"/>
-      <w:r>
-        <w:t xml:space="preserve">, </w:t>
+        <w:t xml:space="preserve">UF BarCamp, </w:t>
       </w:r>
       <w:r>
         <w:t>Lebanese-American Society,</w:t>
@@ -2032,6 +1934,9 @@
       </w:r>
       <w:r>
         <w:t>Florida Hackers</w:t>
+      </w:r>
+      <w:r>
+        <w:t>, Gator Robotics</w:t>
       </w:r>
     </w:p>
     <w:sectPr>
@@ -2043,44 +1948,6 @@
     </w:sectPr>
   </w:body>
 </w:document>
-</file>
-
-<file path=word/endnotes.xml><?xml version="1.0" encoding="utf-8"?>
-<w:endnotes xmlns:wpc="http://schemas.microsoft.com/office/word/2010/wordprocessingCanvas" xmlns:mo="http://schemas.microsoft.com/office/mac/office/2008/main" xmlns:mc="http://schemas.openxmlformats.org/markup-compatibility/2006" xmlns:mv="urn:schemas-microsoft-com:mac:vml" xmlns:o="urn:schemas-microsoft-com:office:office" xmlns:r="http://schemas.openxmlformats.org/officeDocument/2006/relationships" xmlns:m="http://schemas.openxmlformats.org/officeDocument/2006/math" xmlns:v="urn:schemas-microsoft-com:vml" xmlns:wp14="http://schemas.microsoft.com/office/word/2010/wordprocessingDrawing" xmlns:wp="http://schemas.openxmlformats.org/drawingml/2006/wordprocessingDrawing" xmlns:w10="urn:schemas-microsoft-com:office:word" xmlns:w="http://schemas.openxmlformats.org/wordprocessingml/2006/main" xmlns:w14="http://schemas.microsoft.com/office/word/2010/wordml" xmlns:w15="http://schemas.microsoft.com/office/word/2012/wordml" xmlns:wpg="http://schemas.microsoft.com/office/word/2010/wordprocessingGroup" xmlns:wpi="http://schemas.microsoft.com/office/word/2010/wordprocessingInk" xmlns:wne="http://schemas.microsoft.com/office/word/2006/wordml" xmlns:wps="http://schemas.microsoft.com/office/word/2010/wordprocessingShape" mc:Ignorable="w14 w15 wp14">
-  <w:endnote w:type="separator" w:id="-1">
-    <w:p>
-      <w:r>
-        <w:separator/>
-      </w:r>
-    </w:p>
-  </w:endnote>
-  <w:endnote w:type="continuationSeparator" w:id="0">
-    <w:p>
-      <w:r>
-        <w:continuationSeparator/>
-      </w:r>
-    </w:p>
-  </w:endnote>
-</w:endnotes>
-</file>
-
-<file path=word/footnotes.xml><?xml version="1.0" encoding="utf-8"?>
-<w:footnotes xmlns:wpc="http://schemas.microsoft.com/office/word/2010/wordprocessingCanvas" xmlns:mo="http://schemas.microsoft.com/office/mac/office/2008/main" xmlns:mc="http://schemas.openxmlformats.org/markup-compatibility/2006" xmlns:mv="urn:schemas-microsoft-com:mac:vml" xmlns:o="urn:schemas-microsoft-com:office:office" xmlns:r="http://schemas.openxmlformats.org/officeDocument/2006/relationships" xmlns:m="http://schemas.openxmlformats.org/officeDocument/2006/math" xmlns:v="urn:schemas-microsoft-com:vml" xmlns:wp14="http://schemas.microsoft.com/office/word/2010/wordprocessingDrawing" xmlns:wp="http://schemas.openxmlformats.org/drawingml/2006/wordprocessingDrawing" xmlns:w10="urn:schemas-microsoft-com:office:word" xmlns:w="http://schemas.openxmlformats.org/wordprocessingml/2006/main" xmlns:w14="http://schemas.microsoft.com/office/word/2010/wordml" xmlns:w15="http://schemas.microsoft.com/office/word/2012/wordml" xmlns:wpg="http://schemas.microsoft.com/office/word/2010/wordprocessingGroup" xmlns:wpi="http://schemas.microsoft.com/office/word/2010/wordprocessingInk" xmlns:wne="http://schemas.microsoft.com/office/word/2006/wordml" xmlns:wps="http://schemas.microsoft.com/office/word/2010/wordprocessingShape" mc:Ignorable="w14 w15 wp14">
-  <w:footnote w:type="separator" w:id="-1">
-    <w:p>
-      <w:r>
-        <w:separator/>
-      </w:r>
-    </w:p>
-  </w:footnote>
-  <w:footnote w:type="continuationSeparator" w:id="0">
-    <w:p>
-      <w:r>
-        <w:continuationSeparator/>
-      </w:r>
-    </w:p>
-  </w:footnote>
-</w:footnotes>
 </file>
 
 <file path=word/numbering.xml><?xml version="1.0" encoding="utf-8"?>
@@ -3044,58 +2911,6 @@
       <w:contextualSpacing/>
     </w:pPr>
   </w:style>
-  <w:style w:type="paragraph" w:styleId="Header">
-    <w:name w:val="header"/>
-    <w:basedOn w:val="Normal"/>
-    <w:link w:val="HeaderChar"/>
-    <w:uiPriority w:val="99"/>
-    <w:unhideWhenUsed/>
-    <w:rsid w:val="000D40D0"/>
-    <w:pPr>
-      <w:tabs>
-        <w:tab w:val="center" w:pos="4680"/>
-        <w:tab w:val="right" w:pos="9360"/>
-      </w:tabs>
-    </w:pPr>
-  </w:style>
-  <w:style w:type="character" w:customStyle="1" w:styleId="HeaderChar">
-    <w:name w:val="Header Char"/>
-    <w:basedOn w:val="DefaultParagraphFont"/>
-    <w:link w:val="Header"/>
-    <w:uiPriority w:val="99"/>
-    <w:rsid w:val="000D40D0"/>
-    <w:rPr>
-      <w:rFonts w:ascii="Times New Roman" w:eastAsia="Times New Roman" w:hAnsi="Times New Roman" w:cs="Times New Roman"/>
-      <w:sz w:val="20"/>
-      <w:szCs w:val="20"/>
-    </w:rPr>
-  </w:style>
-  <w:style w:type="paragraph" w:styleId="Footer">
-    <w:name w:val="footer"/>
-    <w:basedOn w:val="Normal"/>
-    <w:link w:val="FooterChar"/>
-    <w:uiPriority w:val="99"/>
-    <w:unhideWhenUsed/>
-    <w:rsid w:val="000D40D0"/>
-    <w:pPr>
-      <w:tabs>
-        <w:tab w:val="center" w:pos="4680"/>
-        <w:tab w:val="right" w:pos="9360"/>
-      </w:tabs>
-    </w:pPr>
-  </w:style>
-  <w:style w:type="character" w:customStyle="1" w:styleId="FooterChar">
-    <w:name w:val="Footer Char"/>
-    <w:basedOn w:val="DefaultParagraphFont"/>
-    <w:link w:val="Footer"/>
-    <w:uiPriority w:val="99"/>
-    <w:rsid w:val="000D40D0"/>
-    <w:rPr>
-      <w:rFonts w:ascii="Times New Roman" w:eastAsia="Times New Roman" w:hAnsi="Times New Roman" w:cs="Times New Roman"/>
-      <w:sz w:val="20"/>
-      <w:szCs w:val="20"/>
-    </w:rPr>
-  </w:style>
 </w:styles>
 </file>
 
@@ -3389,7 +3204,7 @@
 </file>
 
 <file path=customXml/itemProps1.xml><?xml version="1.0" encoding="utf-8"?>
-<ds:datastoreItem xmlns:ds="http://schemas.openxmlformats.org/officeDocument/2006/customXml" ds:itemID="{A57D3D2F-E5FE-6541-93DE-181B55D1DF5E}">
+<ds:datastoreItem xmlns:ds="http://schemas.openxmlformats.org/officeDocument/2006/customXml" ds:itemID="{672D1903-FC38-0446-B82B-5BD336492EAF}">
   <ds:schemaRefs>
     <ds:schemaRef ds:uri="http://schemas.openxmlformats.org/officeDocument/2006/bibliography"/>
   </ds:schemaRefs>

</xml_diff>

<commit_message>
resume update- the right one...
</commit_message>
<xml_diff>
--- a/files/MSISOM resume 2016.docx
+++ b/files/MSISOM resume 2016.docx
@@ -826,12 +826,14 @@
         </w:rPr>
         <w:tab/>
       </w:r>
+      <w:proofErr w:type="spellStart"/>
       <w:r>
         <w:rPr>
           <w:rStyle w:val="OrgName"/>
         </w:rPr>
         <w:t>JACKSONVILLE</w:t>
       </w:r>
+      <w:proofErr w:type="spellEnd"/>
       <w:r>
         <w:rPr>
           <w:rStyle w:val="OrgName"/>
@@ -1016,7 +1018,15 @@
         <w:t>Windows 7</w:t>
       </w:r>
       <w:r>
-        <w:t>, Xcode, Sketch</w:t>
+        <w:t xml:space="preserve">, </w:t>
+      </w:r>
+      <w:proofErr w:type="spellStart"/>
+      <w:r>
+        <w:t>Xcode</w:t>
+      </w:r>
+      <w:proofErr w:type="spellEnd"/>
+      <w:r>
+        <w:t>, Sketch</w:t>
       </w:r>
     </w:p>
     <w:p>
@@ -1055,60 +1065,80 @@
           <w:b/>
           <w:i/>
         </w:rPr>
-        <w:t xml:space="preserve"> (Best Use of Anadeus API winner)</w:t>
+        <w:t xml:space="preserve"> (Best Use of Am</w:t>
+      </w:r>
+      <w:r>
+        <w:rPr>
+          <w:b/>
+          <w:i/>
+        </w:rPr>
+        <w:t>adeus API winner)</w:t>
+      </w:r>
+      <w:r>
+        <w:t xml:space="preserve">, </w:t>
+      </w:r>
+      <w:proofErr w:type="spellStart"/>
+      <w:r>
+        <w:rPr>
+          <w:b/>
+          <w:i/>
+        </w:rPr>
+        <w:t>SwampHacks</w:t>
+      </w:r>
+      <w:proofErr w:type="spellEnd"/>
+      <w:r>
+        <w:t xml:space="preserve">, </w:t>
+      </w:r>
+      <w:r>
+        <w:rPr>
+          <w:b/>
+          <w:i/>
+        </w:rPr>
+        <w:t>FIT</w:t>
+      </w:r>
+      <w:r>
+        <w:t xml:space="preserve"> </w:t>
+      </w:r>
+      <w:proofErr w:type="spellStart"/>
+      <w:r>
+        <w:rPr>
+          <w:b/>
+          <w:i/>
+        </w:rPr>
+        <w:t>FloridaTechHacks</w:t>
+      </w:r>
+      <w:proofErr w:type="spellEnd"/>
+      <w:r>
+        <w:rPr>
+          <w:b/>
+          <w:i/>
+        </w:rPr>
+        <w:t xml:space="preserve"> </w:t>
+      </w:r>
+      <w:r>
+        <w:t>(organizer)</w:t>
+      </w:r>
+      <w:r>
+        <w:t xml:space="preserve">, </w:t>
+      </w:r>
+      <w:proofErr w:type="spellStart"/>
+      <w:r>
+        <w:rPr>
+          <w:b/>
+          <w:i/>
+        </w:rPr>
+        <w:t>Slash</w:t>
       </w:r>
       <w:bookmarkStart w:id="0" w:name="_GoBack"/>
       <w:bookmarkEnd w:id="0"/>
       <w:r>
-        <w:t xml:space="preserve">, </w:t>
-      </w:r>
-      <w:r>
         <w:rPr>
           <w:b/>
           <w:i/>
         </w:rPr>
-        <w:t>SwampHacks</w:t>
-      </w:r>
-      <w:r>
-        <w:t xml:space="preserve">, </w:t>
-      </w:r>
-      <w:r>
-        <w:rPr>
-          <w:b/>
-          <w:i/>
-        </w:rPr>
-        <w:t>FIT</w:t>
-      </w:r>
-      <w:r>
-        <w:t xml:space="preserve"> </w:t>
-      </w:r>
-      <w:r>
-        <w:rPr>
-          <w:b/>
-          <w:i/>
-        </w:rPr>
-        <w:t>FloridaTechHacks</w:t>
-      </w:r>
-      <w:r>
-        <w:rPr>
-          <w:b/>
-          <w:i/>
-        </w:rPr>
-        <w:t xml:space="preserve"> </w:t>
-      </w:r>
-      <w:r>
-        <w:t>(organizer)</w:t>
-      </w:r>
-      <w:r>
-        <w:t xml:space="preserve">, </w:t>
-      </w:r>
-      <w:r>
-        <w:rPr>
-          <w:b/>
-          <w:i/>
-        </w:rPr>
-        <w:t>SlashHack</w:t>
-      </w:r>
+        <w:t>Hack</w:t>
+      </w:r>
+      <w:proofErr w:type="spellEnd"/>
       <w:r>
         <w:t xml:space="preserve">, </w:t>
       </w:r>
@@ -1167,12 +1197,14 @@
       <w:r>
         <w:t xml:space="preserve"> App: </w:t>
       </w:r>
+      <w:proofErr w:type="spellStart"/>
       <w:r>
         <w:rPr>
           <w:b/>
         </w:rPr>
         <w:t>Hiddle</w:t>
       </w:r>
+      <w:proofErr w:type="spellEnd"/>
       <w:r>
         <w:t>,</w:t>
       </w:r>
@@ -1563,7 +1595,15 @@
         <w:t>Evaluated data analytics for multi-million</w:t>
       </w:r>
       <w:r>
-        <w:t xml:space="preserve"> dollar, internationally </w:t>
+        <w:t xml:space="preserve"> </w:t>
+      </w:r>
+      <w:proofErr w:type="gramStart"/>
+      <w:r>
+        <w:t>dollar</w:t>
+      </w:r>
+      <w:proofErr w:type="gramEnd"/>
+      <w:r>
+        <w:t xml:space="preserve">, internationally </w:t>
       </w:r>
       <w:r>
         <w:t>public insurance corporation. Assumed active role in all aspects of the business analyst role and systems operations including industry analysis, financial analysis, technical evaluation, and project management.</w:t>
@@ -1871,11 +1911,19 @@
         </w:rPr>
         <w:t>/</w:t>
       </w:r>
-      <w:r>
-        <w:rPr>
-          <w:b/>
-        </w:rPr>
-        <w:t>WebDev/</w:t>
+      <w:proofErr w:type="spellStart"/>
+      <w:r>
+        <w:rPr>
+          <w:b/>
+        </w:rPr>
+        <w:t>WebDev</w:t>
+      </w:r>
+      <w:proofErr w:type="spellEnd"/>
+      <w:r>
+        <w:rPr>
+          <w:b/>
+        </w:rPr>
+        <w:t>/</w:t>
       </w:r>
       <w:r>
         <w:rPr>
@@ -1889,6 +1937,7 @@
         </w:rPr>
         <w:t>(</w:t>
       </w:r>
+      <w:proofErr w:type="spellStart"/>
       <w:r>
         <w:rPr>
           <w:b/>
@@ -1896,18 +1945,28 @@
         </w:rPr>
         <w:t>GatorTech</w:t>
       </w:r>
+      <w:proofErr w:type="spellEnd"/>
       <w:r>
         <w:rPr>
           <w:b/>
           <w:bCs/>
         </w:rPr>
-        <w:t>- medium.com/gatortech</w:t>
-      </w:r>
+        <w:t>- medium.com/</w:t>
+      </w:r>
+      <w:proofErr w:type="spellStart"/>
       <w:r>
         <w:rPr>
           <w:b/>
           <w:bCs/>
         </w:rPr>
+        <w:t>gatortech</w:t>
+      </w:r>
+      <w:proofErr w:type="spellEnd"/>
+      <w:r>
+        <w:rPr>
+          <w:b/>
+          <w:bCs/>
+        </w:rPr>
         <w:t>)</w:t>
       </w:r>
       <w:r>
@@ -1930,7 +1989,15 @@
         <w:t xml:space="preserve">: </w:t>
       </w:r>
       <w:r>
-        <w:t xml:space="preserve">UF BarCamp, </w:t>
+        <w:t xml:space="preserve">UF </w:t>
+      </w:r>
+      <w:proofErr w:type="spellStart"/>
+      <w:r>
+        <w:t>BarCamp</w:t>
+      </w:r>
+      <w:proofErr w:type="spellEnd"/>
+      <w:r>
+        <w:t xml:space="preserve">, </w:t>
       </w:r>
       <w:r>
         <w:t>Lebanese-American Society,</w:t>
@@ -3213,7 +3280,7 @@
 </file>
 
 <file path=customXml/itemProps1.xml><?xml version="1.0" encoding="utf-8"?>
-<ds:datastoreItem xmlns:ds="http://schemas.openxmlformats.org/officeDocument/2006/customXml" ds:itemID="{66CDF167-2738-7B42-82EA-23EB6BDCC129}">
+<ds:datastoreItem xmlns:ds="http://schemas.openxmlformats.org/officeDocument/2006/customXml" ds:itemID="{DA6984EB-0CB3-0540-AC1D-1A44F7ADD6BC}">
   <ds:schemaRefs>
     <ds:schemaRef ds:uri="http://schemas.openxmlformats.org/officeDocument/2006/bibliography"/>
   </ds:schemaRefs>

</xml_diff>

<commit_message>
resume and some updates in experience
</commit_message>
<xml_diff>
--- a/files/MSISOM resume 2016.docx
+++ b/files/MSISOM resume 2016.docx
@@ -826,14 +826,12 @@
         </w:rPr>
         <w:tab/>
       </w:r>
-      <w:proofErr w:type="spellStart"/>
       <w:r>
         <w:rPr>
           <w:rStyle w:val="OrgName"/>
         </w:rPr>
         <w:t>JACKSONVILLE</w:t>
       </w:r>
-      <w:proofErr w:type="spellEnd"/>
       <w:r>
         <w:rPr>
           <w:rStyle w:val="OrgName"/>
@@ -874,25 +872,14 @@
       <w:r>
         <w:t>)</w:t>
       </w:r>
-    </w:p>
-    <w:p>
-      <w:pPr>
-        <w:tabs>
-          <w:tab w:val="left" w:pos="1080"/>
-        </w:tabs>
-        <w:ind w:left="1080"/>
-      </w:pPr>
-      <w:r>
-        <w:t xml:space="preserve">GPA: 3.8, </w:t>
-      </w:r>
-      <w:r>
-        <w:t xml:space="preserve">Relevant </w:t>
-      </w:r>
-      <w:r>
-        <w:t xml:space="preserve">Coursework: </w:t>
-      </w:r>
-      <w:r>
-        <w:t>Introduction to Information Systems, Calculus for Business, Marketing, Fundamentals of Public Speaking, Accounting, Economics</w:t>
+      <w:r>
+        <w:t xml:space="preserve"> </w:t>
+      </w:r>
+      <w:r>
+        <w:rPr>
+          <w:b w:val="0"/>
+        </w:rPr>
+        <w:t>GPA: 3.8</w:t>
       </w:r>
     </w:p>
     <w:p>
@@ -1018,16 +1005,17 @@
         <w:t>Windows 7</w:t>
       </w:r>
       <w:r>
-        <w:t xml:space="preserve">, </w:t>
-      </w:r>
-      <w:proofErr w:type="spellStart"/>
-      <w:r>
-        <w:t>Xcode</w:t>
-      </w:r>
-      <w:proofErr w:type="spellEnd"/>
-      <w:r>
-        <w:t>, Sketch</w:t>
-      </w:r>
+        <w:t>, Xcode, Sketch</w:t>
+      </w:r>
+    </w:p>
+    <w:p>
+      <w:pPr>
+        <w:pStyle w:val="ListParagraph"/>
+        <w:tabs>
+          <w:tab w:val="left" w:pos="1080"/>
+        </w:tabs>
+        <w:ind w:left="144"/>
+      </w:pPr>
     </w:p>
     <w:p>
       <w:pPr>
@@ -1077,7 +1065,6 @@
       <w:r>
         <w:t xml:space="preserve">, </w:t>
       </w:r>
-      <w:proofErr w:type="spellStart"/>
       <w:r>
         <w:rPr>
           <w:b/>
@@ -1085,7 +1072,6 @@
         </w:rPr>
         <w:t>SwampHacks</w:t>
       </w:r>
-      <w:proofErr w:type="spellEnd"/>
       <w:r>
         <w:t xml:space="preserve">, </w:t>
       </w:r>
@@ -1099,7 +1085,6 @@
       <w:r>
         <w:t xml:space="preserve"> </w:t>
       </w:r>
-      <w:proofErr w:type="spellStart"/>
       <w:r>
         <w:rPr>
           <w:b/>
@@ -1107,7 +1092,6 @@
         </w:rPr>
         <w:t>FloridaTechHacks</w:t>
       </w:r>
-      <w:proofErr w:type="spellEnd"/>
       <w:r>
         <w:rPr>
           <w:b/>
@@ -1121,24 +1105,13 @@
       <w:r>
         <w:t xml:space="preserve">, </w:t>
       </w:r>
-      <w:proofErr w:type="spellStart"/>
       <w:r>
         <w:rPr>
           <w:b/>
           <w:i/>
         </w:rPr>
-        <w:t>Slash</w:t>
-      </w:r>
-      <w:bookmarkStart w:id="0" w:name="_GoBack"/>
-      <w:bookmarkEnd w:id="0"/>
-      <w:r>
-        <w:rPr>
-          <w:b/>
-          <w:i/>
-        </w:rPr>
-        <w:t>Hack</w:t>
-      </w:r>
-      <w:proofErr w:type="spellEnd"/>
+        <w:t>SlashHack</w:t>
+      </w:r>
       <w:r>
         <w:t xml:space="preserve">, </w:t>
       </w:r>
@@ -1189,6 +1162,9 @@
         <w:t xml:space="preserve">, </w:t>
       </w:r>
       <w:r>
+        <w:t xml:space="preserve">cafecoastalcatering.com, </w:t>
+      </w:r>
+      <w:r>
         <w:t>www.gatortechuf.com</w:t>
       </w:r>
       <w:r>
@@ -1197,14 +1173,12 @@
       <w:r>
         <w:t xml:space="preserve"> App: </w:t>
       </w:r>
-      <w:proofErr w:type="spellStart"/>
       <w:r>
         <w:rPr>
           <w:b/>
         </w:rPr>
         <w:t>Hiddle</w:t>
       </w:r>
-      <w:proofErr w:type="spellEnd"/>
       <w:r>
         <w:t>,</w:t>
       </w:r>
@@ -1244,7 +1218,6 @@
     <w:p>
       <w:pPr>
         <w:spacing w:line="276" w:lineRule="auto"/>
-        <w:ind w:left="720"/>
         <w:rPr>
           <w:b/>
         </w:rPr>
@@ -1334,6 +1307,12 @@
       <w:r>
         <w:rPr>
           <w:b/>
+        </w:rPr>
+        <w:tab/>
+      </w:r>
+      <w:r>
+        <w:rPr>
+          <w:b/>
           <w:caps/>
         </w:rPr>
         <w:t>Jacksonville</w:t>
@@ -1373,7 +1352,6 @@
     </w:p>
     <w:p>
       <w:pPr>
-        <w:ind w:left="720"/>
         <w:contextualSpacing/>
         <w:rPr>
           <w:rFonts w:ascii="Helvetica" w:eastAsiaTheme="minorHAnsi" w:hAnsi="Helvetica" w:cs="Helvetica"/>
@@ -1416,7 +1394,7 @@
           <w:ilvl w:val="0"/>
           <w:numId w:val="2"/>
         </w:numPr>
-        <w:ind w:left="1080"/>
+        <w:ind w:left="360"/>
         <w:contextualSpacing/>
       </w:pPr>
       <w:r>
@@ -1450,7 +1428,7 @@
           <w:ilvl w:val="0"/>
           <w:numId w:val="2"/>
         </w:numPr>
-        <w:ind w:left="1080"/>
+        <w:ind w:left="360"/>
         <w:contextualSpacing/>
       </w:pPr>
       <w:r>
@@ -1478,7 +1456,7 @@
           <w:ilvl w:val="0"/>
           <w:numId w:val="2"/>
         </w:numPr>
-        <w:ind w:left="1080"/>
+        <w:ind w:left="360"/>
         <w:contextualSpacing/>
       </w:pPr>
       <w:r>
@@ -1497,7 +1475,7 @@
           <w:ilvl w:val="0"/>
           <w:numId w:val="2"/>
         </w:numPr>
-        <w:ind w:left="1080"/>
+        <w:ind w:left="360"/>
         <w:contextualSpacing/>
       </w:pPr>
       <w:r>
@@ -1513,7 +1491,7 @@
           <w:ilvl w:val="0"/>
           <w:numId w:val="2"/>
         </w:numPr>
-        <w:ind w:left="1080"/>
+        <w:ind w:left="360"/>
         <w:contextualSpacing/>
       </w:pPr>
       <w:r>
@@ -1523,7 +1501,6 @@
     <w:p>
       <w:pPr>
         <w:spacing w:line="276" w:lineRule="auto"/>
-        <w:ind w:left="720"/>
         <w:rPr>
           <w:b/>
         </w:rPr>
@@ -1564,6 +1541,13 @@
           <w:b/>
         </w:rPr>
         <w:t xml:space="preserve">   </w:t>
+      </w:r>
+      <w:r>
+        <w:rPr>
+          <w:b/>
+        </w:rPr>
+        <w:tab/>
+        <w:t xml:space="preserve">         </w:t>
       </w:r>
       <w:r>
         <w:rPr>
@@ -1589,21 +1573,12 @@
     <w:p>
       <w:pPr>
         <w:spacing w:line="276" w:lineRule="auto"/>
-        <w:ind w:left="720"/>
       </w:pPr>
       <w:r>
         <w:t>Evaluated data analytics for multi-million</w:t>
       </w:r>
       <w:r>
-        <w:t xml:space="preserve"> </w:t>
-      </w:r>
-      <w:proofErr w:type="gramStart"/>
-      <w:r>
-        <w:t>dollar</w:t>
-      </w:r>
-      <w:proofErr w:type="gramEnd"/>
-      <w:r>
-        <w:t xml:space="preserve">, internationally </w:t>
+        <w:t xml:space="preserve"> dollar, internationally </w:t>
       </w:r>
       <w:r>
         <w:t>public insurance corporation. Assumed active role in all aspects of the business analyst role and systems operations including industry analysis, financial analysis, technical evaluation, and project management.</w:t>
@@ -1615,7 +1590,7 @@
           <w:ilvl w:val="0"/>
           <w:numId w:val="2"/>
         </w:numPr>
-        <w:ind w:left="1080"/>
+        <w:ind w:left="360"/>
         <w:contextualSpacing/>
       </w:pPr>
       <w:r>
@@ -1628,7 +1603,7 @@
           <w:ilvl w:val="0"/>
           <w:numId w:val="2"/>
         </w:numPr>
-        <w:ind w:left="1080"/>
+        <w:ind w:left="360"/>
         <w:contextualSpacing/>
       </w:pPr>
       <w:r>
@@ -1641,7 +1616,7 @@
           <w:ilvl w:val="0"/>
           <w:numId w:val="2"/>
         </w:numPr>
-        <w:ind w:left="1080"/>
+        <w:ind w:left="360"/>
         <w:contextualSpacing/>
       </w:pPr>
       <w:r>
@@ -1654,7 +1629,7 @@
           <w:ilvl w:val="0"/>
           <w:numId w:val="2"/>
         </w:numPr>
-        <w:ind w:left="1080"/>
+        <w:ind w:left="360"/>
         <w:contextualSpacing/>
       </w:pPr>
       <w:r>
@@ -1667,7 +1642,7 @@
           <w:ilvl w:val="0"/>
           <w:numId w:val="2"/>
         </w:numPr>
-        <w:ind w:left="1080"/>
+        <w:ind w:left="360"/>
         <w:contextualSpacing/>
       </w:pPr>
       <w:r>
@@ -1678,7 +1653,6 @@
       <w:pPr>
         <w:pStyle w:val="StyleContactInfo"/>
         <w:spacing w:line="240" w:lineRule="auto"/>
-        <w:ind w:left="-252" w:firstLine="972"/>
         <w:jc w:val="both"/>
         <w:rPr>
           <w:b/>
@@ -1732,6 +1706,14 @@
           <w:sz w:val="20"/>
         </w:rPr>
         <w:tab/>
+      </w:r>
+      <w:r>
+        <w:rPr>
+          <w:b/>
+          <w:caps/>
+          <w:sz w:val="20"/>
+        </w:rPr>
+        <w:tab/>
         <w:t xml:space="preserve">   Jacksonville, FL</w:t>
       </w:r>
     </w:p>
@@ -1739,7 +1721,6 @@
       <w:pPr>
         <w:pStyle w:val="StyleContactInfo"/>
         <w:spacing w:line="240" w:lineRule="auto"/>
-        <w:ind w:left="-252" w:firstLine="972"/>
         <w:jc w:val="both"/>
         <w:rPr>
           <w:b/>
@@ -1773,7 +1754,6 @@
     <w:p>
       <w:pPr>
         <w:spacing w:line="276" w:lineRule="auto"/>
-        <w:ind w:left="720"/>
       </w:pPr>
       <w:r>
         <w:t>Took role of starting professional position as a musician—generating over seven years of experience, over thousands of dollars in revenue solely from performance and digital distribution, and a growing fan base consisting of thousands from all over the world. Assumed active role in digital distribution, data analytics, management, financial analyses, and marketing.</w:t>
@@ -1788,7 +1768,7 @@
           <w:ilvl w:val="0"/>
           <w:numId w:val="2"/>
         </w:numPr>
-        <w:ind w:left="1080"/>
+        <w:ind w:left="360"/>
         <w:contextualSpacing/>
       </w:pPr>
       <w:r>
@@ -1807,7 +1787,7 @@
           <w:ilvl w:val="0"/>
           <w:numId w:val="2"/>
         </w:numPr>
-        <w:ind w:left="1080"/>
+        <w:ind w:left="360"/>
         <w:contextualSpacing/>
       </w:pPr>
       <w:r>
@@ -1820,7 +1800,7 @@
           <w:ilvl w:val="0"/>
           <w:numId w:val="2"/>
         </w:numPr>
-        <w:ind w:left="1080"/>
+        <w:ind w:left="360"/>
         <w:contextualSpacing/>
       </w:pPr>
       <w:r>
@@ -1829,51 +1809,66 @@
     </w:p>
     <w:p>
       <w:pPr>
-        <w:numPr>
-          <w:ilvl w:val="0"/>
-          <w:numId w:val="2"/>
-        </w:numPr>
-        <w:ind w:left="1080"/>
         <w:contextualSpacing/>
       </w:pPr>
-      <w:r>
-        <w:t>Sought</w:t>
-      </w:r>
-      <w:r>
-        <w:t xml:space="preserve"> current pop-culture trends in and performed competitor analysis in order to </w:t>
-      </w:r>
-      <w:r>
-        <w:t>surge</w:t>
-      </w:r>
-      <w:r>
-        <w:t xml:space="preserve"> competitive advantage </w:t>
-      </w:r>
-    </w:p>
-    <w:p>
-      <w:pPr>
-        <w:tabs>
-          <w:tab w:val="left" w:pos="1080"/>
-        </w:tabs>
-        <w:spacing w:line="276" w:lineRule="auto"/>
-      </w:pPr>
-      <w:r>
-        <w:rPr>
-          <w:b/>
-        </w:rPr>
-        <w:t>Skills and Interests</w:t>
-      </w:r>
-      <w:r>
-        <w:rPr>
-          <w:b/>
-        </w:rPr>
-        <w:t xml:space="preserve">: </w:t>
-      </w:r>
-      <w:r>
-        <w:rPr>
-          <w:b/>
-        </w:rPr>
-        <w:t xml:space="preserve">Teaching Assistant for ISM3004 | </w:t>
-      </w:r>
+    </w:p>
+    <w:p>
+      <w:pPr>
+        <w:contextualSpacing/>
+        <w:rPr>
+          <w:b/>
+        </w:rPr>
+        <w:sectPr>
+          <w:type w:val="continuous"/>
+          <w:pgSz w:w="12240" w:h="15840"/>
+          <w:pgMar w:top="720" w:right="720" w:bottom="720" w:left="720" w:header="720" w:footer="720" w:gutter="0"/>
+          <w:cols w:space="720"/>
+          <w:docGrid w:linePitch="360"/>
+        </w:sectPr>
+      </w:pPr>
+      <w:r>
+        <w:rPr>
+          <w:b/>
+        </w:rPr>
+        <w:t>Involvement</w:t>
+      </w:r>
+    </w:p>
+    <w:p>
+      <w:pPr>
+        <w:contextualSpacing/>
+        <w:rPr>
+          <w:b/>
+        </w:rPr>
+      </w:pPr>
+      <w:r>
+        <w:rPr>
+          <w:b/>
+        </w:rPr>
+        <w:lastRenderedPageBreak/>
+        <w:t xml:space="preserve">Teaching Assistant </w:t>
+      </w:r>
+      <w:r>
+        <w:t>for ISM3004</w:t>
+      </w:r>
+    </w:p>
+    <w:p>
+      <w:pPr>
+        <w:contextualSpacing/>
+      </w:pPr>
+      <w:r>
+        <w:rPr>
+          <w:b/>
+        </w:rPr>
+        <w:t xml:space="preserve">Webmaster </w:t>
+      </w:r>
+      <w:r>
+        <w:t>for Audio-Engineering Society</w:t>
+      </w:r>
+    </w:p>
+    <w:p>
+      <w:pPr>
+        <w:contextualSpacing/>
+      </w:pPr>
       <w:r>
         <w:rPr>
           <w:b/>
@@ -1893,17 +1888,33 @@
           <w:b/>
           <w:bCs/>
         </w:rPr>
-        <w:t>(AIS)</w:t>
-      </w:r>
-      <w:r>
-        <w:t xml:space="preserve"> | </w:t>
-      </w:r>
-      <w:r>
-        <w:rPr>
-          <w:b/>
+        <w:t xml:space="preserve"> </w:t>
+      </w:r>
+      <w:r>
+        <w:rPr>
           <w:bCs/>
         </w:rPr>
-        <w:t>Membership Coordinator</w:t>
+        <w:t>for AIS</w:t>
+      </w:r>
+    </w:p>
+    <w:p>
+      <w:pPr>
+        <w:contextualSpacing/>
+      </w:pPr>
+      <w:r>
+        <w:rPr>
+          <w:b/>
+          <w:bCs/>
+        </w:rPr>
+        <w:lastRenderedPageBreak/>
+        <w:t>Technology</w:t>
+      </w:r>
+      <w:r>
+        <w:rPr>
+          <w:b/>
+          <w:bCs/>
+        </w:rPr>
+        <w:t xml:space="preserve"> Coordinator</w:t>
       </w:r>
       <w:r>
         <w:rPr>
@@ -1911,115 +1922,76 @@
         </w:rPr>
         <w:t>/</w:t>
       </w:r>
-      <w:proofErr w:type="spellStart"/>
-      <w:r>
-        <w:rPr>
-          <w:b/>
-        </w:rPr>
-        <w:t>WebDev</w:t>
-      </w:r>
-      <w:proofErr w:type="spellEnd"/>
-      <w:r>
-        <w:rPr>
-          <w:b/>
-        </w:rPr>
-        <w:t>/</w:t>
-      </w:r>
-      <w:r>
-        <w:rPr>
-          <w:b/>
-        </w:rPr>
-        <w:t xml:space="preserve">Tech Blog-Writer/Editor </w:t>
-      </w:r>
-      <w:r>
-        <w:rPr>
-          <w:b/>
-        </w:rPr>
-        <w:t>(</w:t>
-      </w:r>
-      <w:proofErr w:type="spellStart"/>
-      <w:r>
-        <w:rPr>
-          <w:b/>
+      <w:r>
+        <w:rPr>
+          <w:b/>
+        </w:rPr>
+        <w:t>WebDev/</w:t>
+      </w:r>
+      <w:r>
+        <w:rPr>
+          <w:b/>
+        </w:rPr>
+        <w:t xml:space="preserve">Tech </w:t>
+      </w:r>
+      <w:r>
+        <w:rPr>
+          <w:b/>
+        </w:rPr>
+        <w:t xml:space="preserve">Blog </w:t>
+      </w:r>
+      <w:r>
+        <w:rPr>
+          <w:b/>
+        </w:rPr>
+        <w:t xml:space="preserve">Editor </w:t>
+      </w:r>
+      <w:r>
+        <w:t xml:space="preserve">for </w:t>
+      </w:r>
+      <w:r>
+        <w:rPr>
           <w:bCs/>
         </w:rPr>
         <w:t>GatorTech</w:t>
       </w:r>
-      <w:proofErr w:type="spellEnd"/>
-      <w:r>
-        <w:rPr>
-          <w:b/>
+      <w:r>
+        <w:rPr>
           <w:bCs/>
         </w:rPr>
-        <w:t>- medium.com/</w:t>
-      </w:r>
-      <w:proofErr w:type="spellStart"/>
-      <w:r>
-        <w:rPr>
-          <w:b/>
+        <w:t xml:space="preserve"> (</w:t>
+      </w:r>
+      <w:r>
+        <w:rPr>
           <w:bCs/>
         </w:rPr>
-        <w:t>gatortech</w:t>
-      </w:r>
-      <w:proofErr w:type="spellEnd"/>
-      <w:r>
-        <w:rPr>
-          <w:b/>
-          <w:bCs/>
-        </w:rPr>
+        <w:t>medium.com/gatortech</w:t>
+      </w:r>
+      <w:r>
         <w:t>)</w:t>
       </w:r>
-      <w:r>
-        <w:t xml:space="preserve"> </w:t>
-      </w:r>
-      <w:r>
-        <w:rPr>
-          <w:b/>
-        </w:rPr>
-        <w:t xml:space="preserve">| </w:t>
-      </w:r>
-      <w:r>
-        <w:rPr>
-          <w:b/>
-          <w:bCs/>
-        </w:rPr>
-        <w:t>Additional Involvement</w:t>
-      </w:r>
-      <w:r>
-        <w:t xml:space="preserve">: </w:t>
-      </w:r>
-      <w:r>
-        <w:t xml:space="preserve">UF </w:t>
-      </w:r>
-      <w:proofErr w:type="spellStart"/>
-      <w:r>
-        <w:t>BarCamp</w:t>
-      </w:r>
-      <w:proofErr w:type="spellEnd"/>
-      <w:r>
-        <w:t xml:space="preserve">, </w:t>
-      </w:r>
-      <w:r>
-        <w:t>Lebanese-American Society,</w:t>
-      </w:r>
-      <w:r>
-        <w:t xml:space="preserve"> Audio-Engineering Society, CMA </w:t>
-      </w:r>
-      <w:r>
-        <w:t xml:space="preserve">EDU, </w:t>
-      </w:r>
-      <w:r>
-        <w:t>Florida Hackers</w:t>
-      </w:r>
-      <w:r>
-        <w:t>, Gator Robotics</w:t>
-      </w:r>
+    </w:p>
+    <w:p>
+      <w:pPr>
+        <w:contextualSpacing/>
+      </w:pPr>
+      <w:r>
+        <w:rPr>
+          <w:b/>
+        </w:rPr>
+        <w:t xml:space="preserve">PR Team </w:t>
+      </w:r>
+      <w:r>
+        <w:t>for Gator Robotics</w:t>
+      </w:r>
+      <w:bookmarkStart w:id="0" w:name="_GoBack"/>
+      <w:bookmarkEnd w:id="0"/>
     </w:p>
     <w:sectPr>
       <w:type w:val="continuous"/>
       <w:pgSz w:w="12240" w:h="15840"/>
       <w:pgMar w:top="720" w:right="720" w:bottom="720" w:left="720" w:header="720" w:footer="720" w:gutter="0"/>
-      <w:cols w:space="720"/>
+      <w:cols w:num="2" w:space="0"/>
       <w:docGrid w:linePitch="360"/>
     </w:sectPr>
   </w:body>
@@ -2058,7 +2030,7 @@
       <w:lvlText w:val=""/>
       <w:lvlJc w:val="left"/>
       <w:pPr>
-        <w:ind w:left="360" w:hanging="360"/>
+        <w:ind w:left="-1080" w:hanging="360"/>
       </w:pPr>
       <w:rPr>
         <w:rFonts w:ascii="Symbol" w:hAnsi="Symbol" w:hint="default"/>
@@ -2070,7 +2042,7 @@
       <w:lvlText w:val="o"/>
       <w:lvlJc w:val="left"/>
       <w:pPr>
-        <w:ind w:left="1080" w:hanging="360"/>
+        <w:ind w:left="-360" w:hanging="360"/>
       </w:pPr>
       <w:rPr>
         <w:rFonts w:ascii="Courier New" w:hAnsi="Courier New" w:cs="Courier New" w:hint="default"/>
@@ -2082,7 +2054,7 @@
       <w:lvlText w:val=""/>
       <w:lvlJc w:val="left"/>
       <w:pPr>
-        <w:ind w:left="1800" w:hanging="360"/>
+        <w:ind w:left="360" w:hanging="360"/>
       </w:pPr>
       <w:rPr>
         <w:rFonts w:ascii="Wingdings" w:hAnsi="Wingdings" w:hint="default"/>
@@ -2094,7 +2066,7 @@
       <w:lvlText w:val=""/>
       <w:lvlJc w:val="left"/>
       <w:pPr>
-        <w:ind w:left="2520" w:hanging="360"/>
+        <w:ind w:left="1080" w:hanging="360"/>
       </w:pPr>
       <w:rPr>
         <w:rFonts w:ascii="Symbol" w:hAnsi="Symbol" w:hint="default"/>
@@ -2106,7 +2078,7 @@
       <w:lvlText w:val="o"/>
       <w:lvlJc w:val="left"/>
       <w:pPr>
-        <w:ind w:left="3240" w:hanging="360"/>
+        <w:ind w:left="1800" w:hanging="360"/>
       </w:pPr>
       <w:rPr>
         <w:rFonts w:ascii="Courier New" w:hAnsi="Courier New" w:cs="Courier New" w:hint="default"/>
@@ -2118,7 +2090,7 @@
       <w:lvlText w:val=""/>
       <w:lvlJc w:val="left"/>
       <w:pPr>
-        <w:ind w:left="3960" w:hanging="360"/>
+        <w:ind w:left="2520" w:hanging="360"/>
       </w:pPr>
       <w:rPr>
         <w:rFonts w:ascii="Wingdings" w:hAnsi="Wingdings" w:hint="default"/>
@@ -2130,7 +2102,7 @@
       <w:lvlText w:val=""/>
       <w:lvlJc w:val="left"/>
       <w:pPr>
-        <w:ind w:left="4680" w:hanging="360"/>
+        <w:ind w:left="3240" w:hanging="360"/>
       </w:pPr>
       <w:rPr>
         <w:rFonts w:ascii="Symbol" w:hAnsi="Symbol" w:hint="default"/>
@@ -2142,7 +2114,7 @@
       <w:lvlText w:val="o"/>
       <w:lvlJc w:val="left"/>
       <w:pPr>
-        <w:ind w:left="5400" w:hanging="360"/>
+        <w:ind w:left="3960" w:hanging="360"/>
       </w:pPr>
       <w:rPr>
         <w:rFonts w:ascii="Courier New" w:hAnsi="Courier New" w:cs="Courier New" w:hint="default"/>
@@ -2154,7 +2126,7 @@
       <w:lvlText w:val=""/>
       <w:lvlJc w:val="left"/>
       <w:pPr>
-        <w:ind w:left="6120" w:hanging="360"/>
+        <w:ind w:left="4680" w:hanging="360"/>
       </w:pPr>
       <w:rPr>
         <w:rFonts w:ascii="Wingdings" w:hAnsi="Wingdings" w:hint="default"/>
@@ -3280,7 +3252,7 @@
 </file>
 
 <file path=customXml/itemProps1.xml><?xml version="1.0" encoding="utf-8"?>
-<ds:datastoreItem xmlns:ds="http://schemas.openxmlformats.org/officeDocument/2006/customXml" ds:itemID="{DA6984EB-0CB3-0540-AC1D-1A44F7ADD6BC}">
+<ds:datastoreItem xmlns:ds="http://schemas.openxmlformats.org/officeDocument/2006/customXml" ds:itemID="{E626D8A8-F6B3-7942-A68F-C5106BB76A28}">
   <ds:schemaRefs>
     <ds:schemaRef ds:uri="http://schemas.openxmlformats.org/officeDocument/2006/bibliography"/>
   </ds:schemaRefs>

</xml_diff>